<commit_message>
connexion admin + inscription en attente
</commit_message>
<xml_diff>
--- a/documents/Journal de bord.docx
+++ b/documents/Journal de bord.docx
@@ -209,7 +209,7 @@
     <w:p>
       <w:pPr>
         <w:rPr>
-          <w:rFonts w:ascii="Calibri" w:eastAsia="Calibri" w:hAnsi="Calibri" w:cs="Calibri"/>
+          <w:rFonts w:eastAsia="Calibri" w:cs="Calibri"/>
         </w:rPr>
       </w:pPr>
       <w:r>
@@ -218,6 +218,34 @@
         </w:rPr>
         <w:t>09/02/2022 : demandes en attentes</w:t>
       </w:r>
+    </w:p>
+    <w:p>
+      <w:pPr>
+        <w:rPr>
+          <w:rFonts w:eastAsia="Calibri" w:cs="Calibri"/>
+        </w:rPr>
+      </w:pPr>
+      <w:r>
+        <w:rPr>
+          <w:rFonts w:eastAsia="Calibri" w:cs="Calibri"/>
+        </w:rPr>
+        <w:t xml:space="preserve">10/02/2022 : connexion </w:t>
+      </w:r>
+      <w:proofErr w:type="spellStart"/>
+      <w:r>
+        <w:rPr>
+          <w:rFonts w:eastAsia="Calibri" w:cs="Calibri"/>
+        </w:rPr>
+        <w:t>admin</w:t>
+      </w:r>
+      <w:proofErr w:type="spellEnd"/>
+    </w:p>
+    <w:p>
+      <w:pPr>
+        <w:rPr>
+          <w:rFonts w:ascii="Calibri" w:eastAsia="Calibri" w:hAnsi="Calibri" w:cs="Calibri"/>
+        </w:rPr>
+      </w:pPr>
     </w:p>
     <w:sectPr>
       <w:pgSz w:w="11906" w:h="16838"/>

</xml_diff>